<commit_message>
something off with metrics
</commit_message>
<xml_diff>
--- a/Models/Descriptives/Metrics.docx
+++ b/Models/Descriptives/Metrics.docx
@@ -65,19 +65,25 @@
         <w:t xml:space="preserve">Report explains how the response categories from NLSY97 questionnaire are labeled and demonstrates application of labeled factors in data operations and graphing.</w:t>
       </w:r>
     </w:p>
-    <w:bookmarkStart w:id="22" w:name="data-in"/>
+    <w:bookmarkStart w:id="22" w:name="data-preliminaries"/>
     <w:p>
       <w:pPr>
         <w:pStyle w:val="Heading2"/>
       </w:pPr>
       <w:r>
-        <w:t xml:space="preserve">Data In</w:t>
+        <w:t xml:space="preserve">Data preliminaries</w:t>
       </w:r>
     </w:p>
     <w:bookmarkEnd w:id="22"/>
     <w:p>
       <w:r>
-        <w:t xml:space="preserve">Initial point of departure - the</w:t>
+        <w:t xml:space="preserve">This section introduces data space.</w:t>
+      </w:r>
+      <w:r>
+        <w:br w:type="textWrapping"/>
+      </w:r>
+      <w:r>
+        <w:t xml:space="preserve">### Data In Initial point of departure - the</w:t>
       </w:r>
       <w:r>
         <w:t xml:space="preserve"> </w:t>
@@ -94,7 +100,7 @@
         <w:t xml:space="preserve"> </w:t>
       </w:r>
       <w:r>
-        <w:t xml:space="preserve">of the selected sample, described in the</w:t>
+        <w:t xml:space="preserve">of the selected variables, described in the</w:t>
       </w:r>
       <w:r>
         <w:t xml:space="preserve"> </w:t>
@@ -117,6 +123,48 @@
         <w:t xml:space="preserve"> </w:t>
       </w:r>
       <w:r>
+        <w:drawing>
+          <wp:inline>
+            <wp:extent cx="5930900" cy="3429000"/>
+            <wp:effectExtent b="0" l="0" r="0" t="0"/>
+            <wp:docPr descr="" id="1" name="Picture"/>
+            <a:graphic>
+              <a:graphicData uri="http://schemas.openxmlformats.org/drawingml/2006/picture">
+                <pic:pic>
+                  <pic:nvPicPr>
+                    <pic:cNvPr descr="./figure_rmd/3_Methods_Figure_3_2.png" id="0" name="Picture"/>
+                    <pic:cNvPicPr>
+                      <a:picLocks noChangeArrowheads="1" noChangeAspect="1"/>
+                    </pic:cNvPicPr>
+                  </pic:nvPicPr>
+                  <pic:blipFill>
+                    <a:blip r:embed="rId25"/>
+                    <a:stretch>
+                      <a:fillRect/>
+                    </a:stretch>
+                  </pic:blipFill>
+                  <pic:spPr bwMode="auto">
+                    <a:xfrm>
+                      <a:off x="0" y="0"/>
+                      <a:ext cx="5930900" cy="3429000"/>
+                    </a:xfrm>
+                    <a:prstGeom prst="rect">
+                      <a:avLst/>
+                    </a:prstGeom>
+                    <a:noFill/>
+                    <a:ln w="9525">
+                      <a:noFill/>
+                      <a:headEnd/>
+                      <a:tailEnd/>
+                    </a:ln>
+                  </pic:spPr>
+                </pic:pic>
+              </a:graphicData>
+            </a:graphic>
+          </wp:inline>
+        </w:drawing>
+      </w:r>
+      <w:r>
         <w:t xml:space="preserve"> </w:t>
       </w:r>
       <w:r>
@@ -157,7 +205,7 @@
       <w:r>
         <w:t xml:space="preserve"> </w:t>
       </w:r>
-      <w:hyperlink r:id="rId25">
+      <w:hyperlink r:id="rId26">
         <w:r>
           <w:rPr>
             <w:rStyle w:val="Link"/>
@@ -169,7 +217,7 @@
         <w:t xml:space="preserve"> </w:t>
       </w:r>
       <w:r>
-        <w:t xml:space="preserve">report.</w:t>
+        <w:t xml:space="preserve">report, given in the Appendix.</w:t>
       </w:r>
     </w:p>
     <w:p>
@@ -206,48 +254,52 @@
         </w:rPr>
         <w:t xml:space="preserve">)</w:t>
       </w:r>
-      <w:r>
-        <w:br w:type="textWrapping"/>
-      </w:r>
-      <w:r>
-        <w:rPr>
-          <w:rStyle w:val="NormalTok"/>
-        </w:rPr>
-        <w:t xml:space="preserve">dsL&lt;-</w:t>
-      </w:r>
-      <w:r>
-        <w:rPr>
-          <w:rStyle w:val="StringTok"/>
-        </w:rPr>
-        <w:t xml:space="preserve"> </w:t>
-      </w:r>
-      <w:r>
-        <w:rPr>
-          <w:rStyle w:val="NormalTok"/>
-        </w:rPr>
-        <w:t xml:space="preserve">dsL[dsL$sample==</w:t>
-      </w:r>
-      <w:r>
-        <w:rPr>
-          <w:rStyle w:val="DecValTok"/>
-        </w:rPr>
-        <w:t xml:space="preserve">1</w:t>
-      </w:r>
-      <w:r>
-        <w:rPr>
-          <w:rStyle w:val="NormalTok"/>
-        </w:rPr>
-        <w:t xml:space="preserve">,] </w:t>
-      </w:r>
-      <w:r>
-        <w:rPr>
-          <w:rStyle w:val="CommentTok"/>
-        </w:rPr>
-        <w:t xml:space="preserve"># cross-sample only</w:t>
-      </w:r>
-    </w:p>
-    <w:p/>
-    <w:bookmarkStart w:id="26" w:name="labeling-factor-levels"/>
+    </w:p>
+    <w:p>
+      <w:r>
+        <w:drawing>
+          <wp:inline>
+            <wp:extent cx="20624800" cy="5689600"/>
+            <wp:effectExtent b="0" l="0" r="0" t="0"/>
+            <wp:docPr descr="" id="1" name="Picture"/>
+            <a:graphic>
+              <a:graphicData uri="http://schemas.openxmlformats.org/drawingml/2006/picture">
+                <pic:pic>
+                  <pic:nvPicPr>
+                    <pic:cNvPr descr="./figure_rmd/3_Methods_Figure_3_3.png" id="0" name="Picture"/>
+                    <pic:cNvPicPr>
+                      <a:picLocks noChangeArrowheads="1" noChangeAspect="1"/>
+                    </pic:cNvPicPr>
+                  </pic:nvPicPr>
+                  <pic:blipFill>
+                    <a:blip r:embed="rId27"/>
+                    <a:stretch>
+                      <a:fillRect/>
+                    </a:stretch>
+                  </pic:blipFill>
+                  <pic:spPr bwMode="auto">
+                    <a:xfrm>
+                      <a:off x="0" y="0"/>
+                      <a:ext cx="20624800" cy="5689600"/>
+                    </a:xfrm>
+                    <a:prstGeom prst="rect">
+                      <a:avLst/>
+                    </a:prstGeom>
+                    <a:noFill/>
+                    <a:ln w="9525">
+                      <a:noFill/>
+                      <a:headEnd/>
+                      <a:tailEnd/>
+                    </a:ln>
+                  </pic:spPr>
+                </pic:pic>
+              </a:graphicData>
+            </a:graphic>
+          </wp:inline>
+        </w:drawing>
+      </w:r>
+    </w:p>
+    <w:bookmarkStart w:id="28" w:name="labeling-factor-levels"/>
     <w:p>
       <w:pPr>
         <w:pStyle w:val="Heading2"/>
@@ -256,7 +308,7 @@
         <w:t xml:space="preserve">Labeling Factor Levels</w:t>
       </w:r>
     </w:p>
-    <w:bookmarkEnd w:id="26"/>
+    <w:bookmarkEnd w:id="28"/>
     <w:p>
       <w:r>
         <w:t xml:space="preserve">Review of the item reference</w:t>
@@ -367,7 +419,7 @@
         <w:rPr>
           <w:rStyle w:val="VerbatimChar"/>
         </w:rPr>
-        <w:t xml:space="preserve">'data.frame':   101220 obs. of  30 variables:</w:t>
+        <w:t xml:space="preserve">'data.frame':   134760 obs. of  30 variables:</w:t>
       </w:r>
       <w:r>
         <w:br w:type="textWrapping"/>
@@ -641,7 +693,7 @@
       </w:r>
     </w:p>
     <w:p>
-      <w:hyperlink r:id="rId27">
+      <w:hyperlink r:id="rId29">
         <w:r>
           <w:rPr>
             <w:rStyle w:val="Link"/>
@@ -658,7 +710,7 @@
       <w:r>
         <w:t xml:space="preserve"> </w:t>
       </w:r>
-      <w:hyperlink r:id="rId25">
+      <w:hyperlink r:id="rId26">
         <w:r>
           <w:rPr>
             <w:rStyle w:val="Link"/>
@@ -767,7 +819,7 @@
         <w:rPr>
           <w:rStyle w:val="VerbatimChar"/>
         </w:rPr>
-        <w:t xml:space="preserve">'data.frame':   101220 obs. of  60 variables:</w:t>
+        <w:t xml:space="preserve">'data.frame':   134760 obs. of  60 variables:</w:t>
       </w:r>
       <w:r>
         <w:br w:type="textWrapping"/>
@@ -1605,7 +1657,7 @@
       <w:r>
         <w:t xml:space="preserve"> </w:t>
       </w:r>
-      <w:hyperlink r:id="rId28">
+      <w:hyperlink r:id="rId30">
         <w:r>
           <w:rPr>
             <w:rStyle w:val="Link"/>
@@ -1617,7 +1669,7 @@
         <w:t xml:space="preserve">.</w:t>
       </w:r>
     </w:p>
-    <w:bookmarkStart w:id="29" w:name="time-metrics-age-period-cohort"/>
+    <w:bookmarkStart w:id="31" w:name="time-metrics-age-period-cohort"/>
     <w:p>
       <w:pPr>
         <w:pStyle w:val="Heading2"/>
@@ -1626,13 +1678,55 @@
         <w:t xml:space="preserve">Time metrics : Age, Period, Cohort</w:t>
       </w:r>
     </w:p>
-    <w:bookmarkEnd w:id="29"/>
+    <w:bookmarkEnd w:id="31"/>
     <w:p>
       <w:r>
         <w:t xml:space="preserve">NLSY97 sample includes individuals from five cohorts, born between 1980 and 1984.The following graphics shows how birth cohort, age of respondents, and round of observation are related in NSLY97.</w:t>
       </w:r>
       <w:r>
-        <w:t xml:space="preserve"> </w:t>
+        <w:br w:type="textWrapping"/>
+      </w:r>
+      <w:r>
+        <w:drawing>
+          <wp:inline>
+            <wp:extent cx="5918200" cy="7251700"/>
+            <wp:effectExtent b="0" l="0" r="0" t="0"/>
+            <wp:docPr descr="" id="1" name="Picture"/>
+            <a:graphic>
+              <a:graphicData uri="http://schemas.openxmlformats.org/drawingml/2006/picture">
+                <pic:pic>
+                  <pic:nvPicPr>
+                    <pic:cNvPr descr="./figure_rmd/3_Methods_Figure_3_1.png" id="0" name="Picture"/>
+                    <pic:cNvPicPr>
+                      <a:picLocks noChangeArrowheads="1" noChangeAspect="1"/>
+                    </pic:cNvPicPr>
+                  </pic:nvPicPr>
+                  <pic:blipFill>
+                    <a:blip r:embed="rId32"/>
+                    <a:stretch>
+                      <a:fillRect/>
+                    </a:stretch>
+                  </pic:blipFill>
+                  <pic:spPr bwMode="auto">
+                    <a:xfrm>
+                      <a:off x="0" y="0"/>
+                      <a:ext cx="5918200" cy="7251700"/>
+                    </a:xfrm>
+                    <a:prstGeom prst="rect">
+                      <a:avLst/>
+                    </a:prstGeom>
+                    <a:noFill/>
+                    <a:ln w="9525">
+                      <a:noFill/>
+                      <a:headEnd/>
+                      <a:tailEnd/>
+                    </a:ln>
+                  </pic:spPr>
+                </pic:pic>
+              </a:graphicData>
+            </a:graphic>
+          </wp:inline>
+        </w:drawing>
       </w:r>
     </w:p>
     <w:p>
@@ -2139,7 +2233,7 @@
         <w:t xml:space="preserve">375 25  1983 2011      7      28    342  28  28.50</w:t>
       </w:r>
     </w:p>
-    <w:bookmarkStart w:id="30" w:name="mapping-church-attendance"/>
+    <w:bookmarkStart w:id="33" w:name="mapping-church-attendance"/>
     <w:p>
       <w:pPr>
         <w:pStyle w:val="Heading2"/>
@@ -2148,7 +2242,7 @@
         <w:t xml:space="preserve">Mapping Church Attendance</w:t>
       </w:r>
     </w:p>
-    <w:bookmarkEnd w:id="30"/>
+    <w:bookmarkEnd w:id="33"/>
     <w:p>
       <w:r>
         <w:t xml:space="preserve">The focal variable of interest is</w:t>
@@ -2184,7 +2278,7 @@
                     </pic:cNvPicPr>
                   </pic:nvPicPr>
                   <pic:blipFill>
-                    <a:blip r:embed="rId31"/>
+                    <a:blip r:embed="rId34"/>
                     <a:stretch>
                       <a:fillRect/>
                     </a:stretch>
@@ -2221,7 +2315,7 @@
       <w:r>
         <w:drawing>
           <wp:inline>
-            <wp:extent cx="5956300" cy="3848100"/>
+            <wp:extent cx="5956300" cy="3200400"/>
             <wp:effectExtent b="0" l="0" r="0" t="0"/>
             <wp:docPr descr="" id="1" name="Picture"/>
             <a:graphic>
@@ -2234,7 +2328,106 @@
                     </pic:cNvPicPr>
                   </pic:nvPicPr>
                   <pic:blipFill>
-                    <a:blip r:embed="rId32"/>
+                    <a:blip r:embed="rId35"/>
+                    <a:stretch>
+                      <a:fillRect/>
+                    </a:stretch>
+                  </pic:blipFill>
+                  <pic:spPr bwMode="auto">
+                    <a:xfrm>
+                      <a:off x="0" y="0"/>
+                      <a:ext cx="5956300" cy="3200400"/>
+                    </a:xfrm>
+                    <a:prstGeom prst="rect">
+                      <a:avLst/>
+                    </a:prstGeom>
+                    <a:noFill/>
+                    <a:ln w="9525">
+                      <a:noFill/>
+                      <a:headEnd/>
+                      <a:tailEnd/>
+                    </a:ln>
+                  </pic:spPr>
+                </pic:pic>
+              </a:graphicData>
+            </a:graphic>
+          </wp:inline>
+        </w:drawing>
+      </w:r>
+    </w:p>
+    <w:p>
+      <w:r>
+        <w:t xml:space="preserve">Missing values are used in the calculation of total responses to show the natural attrition in the study. Assumming that attrition is not significantly associated with the outcome measure, we can remove missing values from the calculation of the total and look at prevalence of endorsements over time.</w:t>
+      </w:r>
+    </w:p>
+    <w:p>
+      <w:r>
+        <w:drawing>
+          <wp:inline>
+            <wp:extent cx="5956300" cy="3200400"/>
+            <wp:effectExtent b="0" l="0" r="0" t="0"/>
+            <wp:docPr descr="" id="1" name="Picture"/>
+            <a:graphic>
+              <a:graphicData uri="http://schemas.openxmlformats.org/drawingml/2006/picture">
+                <pic:pic>
+                  <pic:nvPicPr>
+                    <pic:cNvPr descr="figure_rmd/attend_2000_2011_na.png" id="0" name="Picture"/>
+                    <pic:cNvPicPr>
+                      <a:picLocks noChangeArrowheads="1" noChangeAspect="1"/>
+                    </pic:cNvPicPr>
+                  </pic:nvPicPr>
+                  <pic:blipFill>
+                    <a:blip r:embed="rId36"/>
+                    <a:stretch>
+                      <a:fillRect/>
+                    </a:stretch>
+                  </pic:blipFill>
+                  <pic:spPr bwMode="auto">
+                    <a:xfrm>
+                      <a:off x="0" y="0"/>
+                      <a:ext cx="5956300" cy="3200400"/>
+                    </a:xfrm>
+                    <a:prstGeom prst="rect">
+                      <a:avLst/>
+                    </a:prstGeom>
+                    <a:noFill/>
+                    <a:ln w="9525">
+                      <a:noFill/>
+                      <a:headEnd/>
+                      <a:tailEnd/>
+                    </a:ln>
+                  </pic:spPr>
+                </pic:pic>
+              </a:graphicData>
+            </a:graphic>
+          </wp:inline>
+        </w:drawing>
+      </w:r>
+      <w:r>
+        <w:t xml:space="preserve"> </w:t>
+      </w:r>
+      <w:r>
+        <w:t xml:space="preserve">Tracing the rate of change of prevalence in a line graph, we see more clearly which categores increase over time (e.g. "Never"), which decline (e.g. ""About once/week), and which stay relatively stable (e.g. "About twice/month")</w:t>
+      </w:r>
+    </w:p>
+    <w:p>
+      <w:r>
+        <w:drawing>
+          <wp:inline>
+            <wp:extent cx="5956300" cy="3848100"/>
+            <wp:effectExtent b="0" l="0" r="0" t="0"/>
+            <wp:docPr descr="" id="1" name="Picture"/>
+            <a:graphic>
+              <a:graphicData uri="http://schemas.openxmlformats.org/drawingml/2006/picture">
+                <pic:pic>
+                  <pic:nvPicPr>
+                    <pic:cNvPr descr="figure_rmd/attend_freq_lines.png" id="0" name="Picture"/>
+                    <pic:cNvPicPr>
+                      <a:picLocks noChangeArrowheads="1" noChangeAspect="1"/>
+                    </pic:cNvPicPr>
+                  </pic:nvPicPr>
+                  <pic:blipFill>
+                    <a:blip r:embed="rId37"/>
                     <a:stretch>
                       <a:fillRect/>
                     </a:stretch>
@@ -2263,27 +2456,342 @@
     </w:p>
     <w:p>
       <w:r>
-        <w:t xml:space="preserve">Missing values are used in the calculation of total responses to show the natural attrition in the study. Assumming that attrition is not significantly associated with the outcome measure, we can remove missing values from the calculation of the total and look at prevalence of endorsements over time.</w:t>
-      </w:r>
-    </w:p>
-    <w:p>
+        <w:t xml:space="preserve">Graphs above shows change in the cross-sectional distribution of responses over the years. Modeling the change in these response frequencies is handled well by Markov models. LCM, however, works with longitudinal data, modeling the trajectory of each individual and treating attendance as a continuous outcome.</w:t>
+      </w:r>
+    </w:p>
+    <w:p>
+      <w:r>
+        <w:t xml:space="preserve">To demonstrate mapping of individual trajectories to time, let's select a dataset that would include personal identifyer (</w:t>
+      </w:r>
+      <w:r>
+        <w:rPr>
+          <w:b/>
+        </w:rPr>
+        <w:t xml:space="preserve">id</w:t>
+      </w:r>
+      <w:r>
+        <w:t xml:space="preserve">), cohort indicator (</w:t>
+      </w:r>
+      <w:r>
+        <w:rPr>
+          <w:b/>
+        </w:rPr>
+        <w:t xml:space="preserve">byear</w:t>
+      </w:r>
+      <w:r>
+        <w:t xml:space="preserve">), wave of measurement (</w:t>
+      </w:r>
+      <w:r>
+        <w:rPr>
+          <w:b/>
+        </w:rPr>
+        <w:t xml:space="preserve">year</w:t>
+      </w:r>
+      <w:r>
+        <w:t xml:space="preserve">) and the focal variable of interest - worship attendance (</w:t>
+      </w:r>
+      <w:r>
+        <w:rPr>
+          <w:b/>
+        </w:rPr>
+        <w:t xml:space="preserve">attend</w:t>
+      </w:r>
+      <w:r>
+        <w:t xml:space="preserve">).</w:t>
+      </w:r>
+    </w:p>
+    <w:p>
+      <w:pPr>
+        <w:pStyle w:val="SourceCode"/>
+      </w:pPr>
+      <w:r>
+        <w:rPr>
+          <w:rStyle w:val="NormalTok"/>
+        </w:rPr>
+        <w:t xml:space="preserve">ds&lt;-</w:t>
+      </w:r>
+      <w:r>
+        <w:rPr>
+          <w:rStyle w:val="StringTok"/>
+        </w:rPr>
+        <w:t xml:space="preserve"> </w:t>
+      </w:r>
+      <w:r>
+        <w:rPr>
+          <w:rStyle w:val="NormalTok"/>
+        </w:rPr>
+        <w:t xml:space="preserve">dsL %&gt;%</w:t>
+      </w:r>
+      <w:r>
+        <w:rPr>
+          <w:rStyle w:val="StringTok"/>
+        </w:rPr>
+        <w:t xml:space="preserve">  </w:t>
+      </w:r>
+      <w:r>
+        <w:rPr>
+          <w:rStyle w:val="NormalTok"/>
+        </w:rPr>
+        <w:t xml:space="preserve">dplyr::</w:t>
+      </w:r>
+      <w:r>
+        <w:rPr>
+          <w:rStyle w:val="KeywordTok"/>
+        </w:rPr>
+        <w:t xml:space="preserve">filter</w:t>
+      </w:r>
+      <w:r>
+        <w:rPr>
+          <w:rStyle w:val="NormalTok"/>
+        </w:rPr>
+        <w:t xml:space="preserve">(year %in%</w:t>
+      </w:r>
+      <w:r>
+        <w:rPr>
+          <w:rStyle w:val="StringTok"/>
+        </w:rPr>
+        <w:t xml:space="preserve"> </w:t>
+      </w:r>
+      <w:r>
+        <w:rPr>
+          <w:rStyle w:val="KeywordTok"/>
+        </w:rPr>
+        <w:t xml:space="preserve">c</w:t>
+      </w:r>
+      <w:r>
+        <w:rPr>
+          <w:rStyle w:val="NormalTok"/>
+        </w:rPr>
+        <w:t xml:space="preserve">(</w:t>
+      </w:r>
+      <w:r>
+        <w:rPr>
+          <w:rStyle w:val="DecValTok"/>
+        </w:rPr>
+        <w:t xml:space="preserve">2000</w:t>
+      </w:r>
+      <w:r>
+        <w:rPr>
+          <w:rStyle w:val="NormalTok"/>
+        </w:rPr>
+        <w:t xml:space="preserve">:</w:t>
+      </w:r>
+      <w:r>
+        <w:rPr>
+          <w:rStyle w:val="DecValTok"/>
+        </w:rPr>
+        <w:t xml:space="preserve">2011</w:t>
+      </w:r>
+      <w:r>
+        <w:rPr>
+          <w:rStyle w:val="NormalTok"/>
+        </w:rPr>
+        <w:t xml:space="preserve">), id==</w:t>
+      </w:r>
+      <w:r>
+        <w:rPr>
+          <w:rStyle w:val="DecValTok"/>
+        </w:rPr>
+        <w:t xml:space="preserve">47</w:t>
+      </w:r>
+      <w:r>
+        <w:rPr>
+          <w:rStyle w:val="NormalTok"/>
+        </w:rPr>
+        <w:t xml:space="preserve">) %&gt;%</w:t>
+      </w:r>
+      <w:r>
+        <w:br w:type="textWrapping"/>
+      </w:r>
+      <w:r>
+        <w:rPr>
+          <w:rStyle w:val="StringTok"/>
+        </w:rPr>
+        <w:t xml:space="preserve">              </w:t>
+      </w:r>
+      <w:r>
+        <w:rPr>
+          <w:rStyle w:val="NormalTok"/>
+        </w:rPr>
+        <w:t xml:space="preserve">dplyr::</w:t>
+      </w:r>
+      <w:r>
+        <w:rPr>
+          <w:rStyle w:val="StringTok"/>
+        </w:rPr>
+        <w:t xml:space="preserve"> </w:t>
+      </w:r>
+      <w:r>
+        <w:rPr>
+          <w:rStyle w:val="KeywordTok"/>
+        </w:rPr>
+        <w:t xml:space="preserve">select</w:t>
+      </w:r>
+      <w:r>
+        <w:rPr>
+          <w:rStyle w:val="NormalTok"/>
+        </w:rPr>
+        <w:t xml:space="preserve">(id, byear, year, attend, attendF)</w:t>
+      </w:r>
+      <w:r>
+        <w:br w:type="textWrapping"/>
+      </w:r>
+      <w:r>
+        <w:rPr>
+          <w:rStyle w:val="KeywordTok"/>
+        </w:rPr>
+        <w:t xml:space="preserve">print</w:t>
+      </w:r>
+      <w:r>
+        <w:rPr>
+          <w:rStyle w:val="NormalTok"/>
+        </w:rPr>
+        <w:t xml:space="preserve">(ds)</w:t>
+      </w:r>
+    </w:p>
+    <w:p>
+      <w:pPr>
+        <w:pStyle w:val="SourceCode"/>
+      </w:pPr>
+      <w:r>
+        <w:rPr>
+          <w:rStyle w:val="VerbatimChar"/>
+        </w:rPr>
+        <w:t xml:space="preserve">   id byear year attend              attendF</w:t>
+      </w:r>
+      <w:r>
+        <w:br w:type="textWrapping"/>
+      </w:r>
+      <w:r>
+        <w:rPr>
+          <w:rStyle w:val="VerbatimChar"/>
+        </w:rPr>
+        <w:t xml:space="preserve">1  47  1982 2000      5    About twice/month</w:t>
+      </w:r>
+      <w:r>
+        <w:br w:type="textWrapping"/>
+      </w:r>
+      <w:r>
+        <w:rPr>
+          <w:rStyle w:val="VerbatimChar"/>
+        </w:rPr>
+        <w:t xml:space="preserve">2  47  1982 2001      2        Once or Twice</w:t>
+      </w:r>
+      <w:r>
+        <w:br w:type="textWrapping"/>
+      </w:r>
+      <w:r>
+        <w:rPr>
+          <w:rStyle w:val="VerbatimChar"/>
+        </w:rPr>
+        <w:t xml:space="preserve">3  47  1982 2002      4     About once/month</w:t>
+      </w:r>
+      <w:r>
+        <w:br w:type="textWrapping"/>
+      </w:r>
+      <w:r>
+        <w:rPr>
+          <w:rStyle w:val="VerbatimChar"/>
+        </w:rPr>
+        <w:t xml:space="preserve">4  47  1982 2003      2        Once or Twice</w:t>
+      </w:r>
+      <w:r>
+        <w:br w:type="textWrapping"/>
+      </w:r>
+      <w:r>
+        <w:rPr>
+          <w:rStyle w:val="VerbatimChar"/>
+        </w:rPr>
+        <w:t xml:space="preserve">5  47  1982 2004      3 Less than once/month</w:t>
+      </w:r>
+      <w:r>
+        <w:br w:type="textWrapping"/>
+      </w:r>
+      <w:r>
+        <w:rPr>
+          <w:rStyle w:val="VerbatimChar"/>
+        </w:rPr>
+        <w:t xml:space="preserve">6  47  1982 2005      2        Once or Twice</w:t>
+      </w:r>
+      <w:r>
+        <w:br w:type="textWrapping"/>
+      </w:r>
+      <w:r>
+        <w:rPr>
+          <w:rStyle w:val="VerbatimChar"/>
+        </w:rPr>
+        <w:t xml:space="preserve">7  47  1982 2006      2        Once or Twice</w:t>
+      </w:r>
+      <w:r>
+        <w:br w:type="textWrapping"/>
+      </w:r>
+      <w:r>
+        <w:rPr>
+          <w:rStyle w:val="VerbatimChar"/>
+        </w:rPr>
+        <w:t xml:space="preserve">8  47  1982 2007      3 Less than once/month</w:t>
+      </w:r>
+      <w:r>
+        <w:br w:type="textWrapping"/>
+      </w:r>
+      <w:r>
+        <w:rPr>
+          <w:rStyle w:val="VerbatimChar"/>
+        </w:rPr>
+        <w:t xml:space="preserve">9  47  1982 2008      2        Once or Twice</w:t>
+      </w:r>
+      <w:r>
+        <w:br w:type="textWrapping"/>
+      </w:r>
+      <w:r>
+        <w:rPr>
+          <w:rStyle w:val="VerbatimChar"/>
+        </w:rPr>
+        <w:t xml:space="preserve">10 47  1982 2009      1                Never</w:t>
+      </w:r>
+      <w:r>
+        <w:br w:type="textWrapping"/>
+      </w:r>
+      <w:r>
+        <w:rPr>
+          <w:rStyle w:val="VerbatimChar"/>
+        </w:rPr>
+        <w:t xml:space="preserve">11 47  1982 2010      1                Never</w:t>
+      </w:r>
+      <w:r>
+        <w:br w:type="textWrapping"/>
+      </w:r>
+      <w:r>
+        <w:rPr>
+          <w:rStyle w:val="VerbatimChar"/>
+        </w:rPr>
+        <w:t xml:space="preserve">12 47  1982 2011      1                Never</w:t>
+      </w:r>
+    </w:p>
+    <w:p>
+      <w:r>
+        <w:t xml:space="preserve">The view above lists attendance data for subjust with id = 47. Mapping his attendance to time we have</w:t>
+      </w:r>
+      <w:r>
+        <w:br w:type="textWrapping"/>
+      </w:r>
       <w:r>
         <w:drawing>
           <wp:inline>
-            <wp:extent cx="5956300" cy="4572000"/>
+            <wp:extent cx="5956300" cy="3022600"/>
             <wp:effectExtent b="0" l="0" r="0" t="0"/>
             <wp:docPr descr="" id="1" name="Picture"/>
             <a:graphic>
               <a:graphicData uri="http://schemas.openxmlformats.org/drawingml/2006/picture">
                 <pic:pic>
                   <pic:nvPicPr>
-                    <pic:cNvPr descr="figure_rmd/attend_2000_2011_na.png" id="0" name="Picture"/>
+                    <pic:cNvPr descr="figure_rmd/attend_line_1id.png" id="0" name="Picture"/>
                     <pic:cNvPicPr>
                       <a:picLocks noChangeArrowheads="1" noChangeAspect="1"/>
                     </pic:cNvPicPr>
                   </pic:nvPicPr>
                   <pic:blipFill>
-                    <a:blip r:embed="rId33"/>
+                    <a:blip r:embed="rId38"/>
                     <a:stretch>
                       <a:fillRect/>
                     </a:stretch>
@@ -2291,7 +2799,7 @@
                   <pic:spPr bwMode="auto">
                     <a:xfrm>
                       <a:off x="0" y="0"/>
-                      <a:ext cx="5956300" cy="4572000"/>
+                      <a:ext cx="5956300" cy="3022600"/>
                     </a:xfrm>
                     <a:prstGeom prst="rect">
                       <a:avLst/>
@@ -2309,32 +2817,156 @@
           </wp:inline>
         </w:drawing>
       </w:r>
-      <w:r>
-        <w:t xml:space="preserve"> </w:t>
-      </w:r>
-      <w:r>
-        <w:t xml:space="preserve">Tracing the rate of change of prevalence in a line graph, we see more clearly which categores increase over time (e.g. "Never"), which decline (e.g. ""About once/week), and which stay relatively stable (e.g. "About twice/month")</w:t>
-      </w:r>
-      <w:r>
-        <w:t xml:space="preserve"> </w:t>
-      </w:r>
+    </w:p>
+    <w:p>
+      <w:r>
+        <w:t xml:space="preserve">where vertical dimension maps the outcome value and the horizontal maps the time. There will be a trajecory for each of the</w:t>
+      </w:r>
+    </w:p>
+    <w:p>
+      <w:pPr>
+        <w:pStyle w:val="SourceCode"/>
+      </w:pPr>
+      <w:r>
+        <w:rPr>
+          <w:rStyle w:val="KeywordTok"/>
+        </w:rPr>
+        <w:t xml:space="preserve">length</w:t>
+      </w:r>
+      <w:r>
+        <w:rPr>
+          <w:rStyle w:val="NormalTok"/>
+        </w:rPr>
+        <w:t xml:space="preserve">(</w:t>
+      </w:r>
+      <w:r>
+        <w:rPr>
+          <w:rStyle w:val="KeywordTok"/>
+        </w:rPr>
+        <w:t xml:space="preserve">unique</w:t>
+      </w:r>
+      <w:r>
+        <w:rPr>
+          <w:rStyle w:val="NormalTok"/>
+        </w:rPr>
+        <w:t xml:space="preserve">(dsL$id))</w:t>
+      </w:r>
+    </w:p>
+    <w:p>
+      <w:pPr>
+        <w:pStyle w:val="SourceCode"/>
+      </w:pPr>
+      <w:r>
+        <w:rPr>
+          <w:rStyle w:val="VerbatimChar"/>
+        </w:rPr>
+        <w:t xml:space="preserve">[1] 8984</w:t>
+      </w:r>
+    </w:p>
+    <w:p>
+      <w:r>
+        <w:t xml:space="preserve">subjects in total. Unless specified otherwise, only individuals from the cross-sample will be used in the model to increase external validity.</w:t>
+      </w:r>
+    </w:p>
+    <w:p>
+      <w:pPr>
+        <w:pStyle w:val="SourceCode"/>
+      </w:pPr>
+      <w:r>
+        <w:rPr>
+          <w:rStyle w:val="NormalTok"/>
+        </w:rPr>
+        <w:t xml:space="preserve">ds&lt;-</w:t>
+      </w:r>
+      <w:r>
+        <w:rPr>
+          <w:rStyle w:val="StringTok"/>
+        </w:rPr>
+        <w:t xml:space="preserve"> </w:t>
+      </w:r>
+      <w:r>
+        <w:rPr>
+          <w:rStyle w:val="NormalTok"/>
+        </w:rPr>
+        <w:t xml:space="preserve">dsL %&gt;%</w:t>
+      </w:r>
+      <w:r>
+        <w:rPr>
+          <w:rStyle w:val="StringTok"/>
+        </w:rPr>
+        <w:t xml:space="preserve"> </w:t>
+      </w:r>
+      <w:r>
+        <w:rPr>
+          <w:rStyle w:val="NormalTok"/>
+        </w:rPr>
+        <w:t xml:space="preserve">dplyr::</w:t>
+      </w:r>
+      <w:r>
+        <w:rPr>
+          <w:rStyle w:val="KeywordTok"/>
+        </w:rPr>
+        <w:t xml:space="preserve">filter</w:t>
+      </w:r>
+      <w:r>
+        <w:rPr>
+          <w:rStyle w:val="NormalTok"/>
+        </w:rPr>
+        <w:t xml:space="preserve">(sample==</w:t>
+      </w:r>
+      <w:r>
+        <w:rPr>
+          <w:rStyle w:val="DecValTok"/>
+        </w:rPr>
+        <w:t xml:space="preserve">1</w:t>
+      </w:r>
+      <w:r>
+        <w:rPr>
+          <w:rStyle w:val="NormalTok"/>
+        </w:rPr>
+        <w:t xml:space="preserve">)</w:t>
+      </w:r>
+    </w:p>
+    <w:p>
+      <w:r>
+        <w:t xml:space="preserve">Each of such trajectories imply a story, a life scenario. Why one person grows in his religious involvement, while other declines, or never develops an interest in the first place? To demostrate how interpretations of trajectories can vary among individuals consider the following scenario.</w:t>
+      </w:r>
+    </w:p>
+    <w:p>
+      <w:r>
+        <w:t xml:space="preserve">Attendance trajectories of subjects with</w:t>
+      </w:r>
+      <w:r>
+        <w:t xml:space="preserve"> </w:t>
+      </w:r>
+      <w:r>
+        <w:rPr>
+          <w:b/>
+        </w:rPr>
+        <w:t xml:space="preserve">id</w:t>
+      </w:r>
+      <w:r>
+        <w:t xml:space="preserve">s 4, 25, 35, and 47 are plotted in the next graph</w:t>
+      </w:r>
+    </w:p>
+    <w:p>
       <w:r>
         <w:drawing>
           <wp:inline>
-            <wp:extent cx="5956300" cy="4394200"/>
+            <wp:extent cx="5956300" cy="3022600"/>
             <wp:effectExtent b="0" l="0" r="0" t="0"/>
             <wp:docPr descr="" id="1" name="Picture"/>
             <a:graphic>
               <a:graphicData uri="http://schemas.openxmlformats.org/drawingml/2006/picture">
                 <pic:pic>
                   <pic:nvPicPr>
-                    <pic:cNvPr descr="figure_rmd/attend_2000_2011_lines.png" id="0" name="Picture"/>
+                    <pic:cNvPr descr="figure_rmd/attend_line_4id_years.png" id="0" name="Picture"/>
                     <pic:cNvPicPr>
                       <a:picLocks noChangeArrowheads="1" noChangeAspect="1"/>
                     </pic:cNvPicPr>
                   </pic:nvPicPr>
                   <pic:blipFill>
-                    <a:blip r:embed="rId34"/>
+                    <a:blip r:embed="rId39"/>
                     <a:stretch>
                       <a:fillRect/>
                     </a:stretch>
@@ -2342,7 +2974,7 @@
                   <pic:spPr bwMode="auto">
                     <a:xfrm>
                       <a:off x="0" y="0"/>
-                      <a:ext cx="5956300" cy="4394200"/>
+                      <a:ext cx="5956300" cy="3022600"/>
                     </a:xfrm>
                     <a:prstGeom prst="rect">
                       <a:avLst/>
@@ -2363,12 +2995,10 @@
     </w:p>
     <w:p>
       <w:r>
-        <w:t xml:space="preserve">Graphs above shows change in the cross-sectional distribution of responses over the years. Modeling the change in these response frequencies is handled well by Markov models. LCM, however, works with longitudinal data, modeling the trajectory of each individual and treating attendance as a continuous outcome.</w:t>
-      </w:r>
-    </w:p>
-    <w:p>
-      <w:r>
-        <w:t xml:space="preserve">To demonstrate mapping of individual trajectories to time, let's select a dataset that would include personal identifyer (</w:t>
+        <w:t xml:space="preserve">The respondent</w:t>
+      </w:r>
+      <w:r>
+        <w:t xml:space="preserve"> </w:t>
       </w:r>
       <w:r>
         <w:rPr>
@@ -2377,328 +3007,68 @@
         <w:t xml:space="preserve">id</w:t>
       </w:r>
       <w:r>
-        <w:t xml:space="preserve">), cohort indicator (</w:t>
+        <w:t xml:space="preserve">=35 reported attending no worship services in any of the years, while respodent</w:t>
+      </w:r>
+      <w:r>
+        <w:t xml:space="preserve"> </w:t>
       </w:r>
       <w:r>
         <w:rPr>
           <w:b/>
         </w:rPr>
-        <w:t xml:space="preserve">byear</w:t>
-      </w:r>
-      <w:r>
-        <w:t xml:space="preserve">), wave of measurement (</w:t>
+        <w:t xml:space="preserve">id</w:t>
+      </w:r>
+      <w:r>
+        <w:t xml:space="preserve">=25 seemed to frequent it, indicating weekly attendance in 8 out of the 12 years. Individual</w:t>
+      </w:r>
+      <w:r>
+        <w:t xml:space="preserve"> </w:t>
       </w:r>
       <w:r>
         <w:rPr>
           <w:b/>
         </w:rPr>
-        <w:t xml:space="preserve">year</w:t>
-      </w:r>
-      <w:r>
-        <w:t xml:space="preserve">) and the focal variable of interest - worship attendance (</w:t>
+        <w:t xml:space="preserve">id</w:t>
+      </w:r>
+      <w:r>
+        <w:t xml:space="preserve">=47 started as a fairly regular attendee of religious services in 2000 (5= "about twice a month"), then gradually declined his involvement to nill in 2009 and on. Respondent</w:t>
+      </w:r>
+      <w:r>
+        <w:t xml:space="preserve"> </w:t>
       </w:r>
       <w:r>
         <w:rPr>
           <w:b/>
         </w:rPr>
-        <w:t xml:space="preserve">attend</w:t>
-      </w:r>
-      <w:r>
-        <w:t xml:space="preserve">).</w:t>
-      </w:r>
-    </w:p>
-    <w:p>
-      <w:pPr>
-        <w:pStyle w:val="SourceCode"/>
-      </w:pPr>
-      <w:r>
-        <w:rPr>
-          <w:rStyle w:val="NormalTok"/>
-        </w:rPr>
-        <w:t xml:space="preserve">ds&lt;-</w:t>
-      </w:r>
-      <w:r>
-        <w:rPr>
-          <w:rStyle w:val="StringTok"/>
-        </w:rPr>
-        <w:t xml:space="preserve"> </w:t>
-      </w:r>
-      <w:r>
-        <w:rPr>
-          <w:rStyle w:val="NormalTok"/>
-        </w:rPr>
-        <w:t xml:space="preserve">dsL %&gt;%</w:t>
-      </w:r>
-      <w:r>
-        <w:rPr>
-          <w:rStyle w:val="StringTok"/>
-        </w:rPr>
-        <w:t xml:space="preserve">  </w:t>
-      </w:r>
-      <w:r>
-        <w:rPr>
-          <w:rStyle w:val="NormalTok"/>
-        </w:rPr>
-        <w:t xml:space="preserve">dplyr::</w:t>
-      </w:r>
-      <w:r>
-        <w:rPr>
-          <w:rStyle w:val="KeywordTok"/>
-        </w:rPr>
-        <w:t xml:space="preserve">filter</w:t>
-      </w:r>
-      <w:r>
-        <w:rPr>
-          <w:rStyle w:val="NormalTok"/>
-        </w:rPr>
-        <w:t xml:space="preserve">(year %in%</w:t>
-      </w:r>
-      <w:r>
-        <w:rPr>
-          <w:rStyle w:val="StringTok"/>
-        </w:rPr>
-        <w:t xml:space="preserve"> </w:t>
-      </w:r>
-      <w:r>
-        <w:rPr>
-          <w:rStyle w:val="KeywordTok"/>
-        </w:rPr>
-        <w:t xml:space="preserve">c</w:t>
-      </w:r>
-      <w:r>
-        <w:rPr>
-          <w:rStyle w:val="NormalTok"/>
-        </w:rPr>
-        <w:t xml:space="preserve">(</w:t>
-      </w:r>
-      <w:r>
-        <w:rPr>
-          <w:rStyle w:val="DecValTok"/>
-        </w:rPr>
-        <w:t xml:space="preserve">2000</w:t>
-      </w:r>
-      <w:r>
-        <w:rPr>
-          <w:rStyle w:val="NormalTok"/>
-        </w:rPr>
-        <w:t xml:space="preserve">:</w:t>
-      </w:r>
-      <w:r>
-        <w:rPr>
-          <w:rStyle w:val="DecValTok"/>
-        </w:rPr>
-        <w:t xml:space="preserve">2011</w:t>
-      </w:r>
-      <w:r>
-        <w:rPr>
-          <w:rStyle w:val="NormalTok"/>
-        </w:rPr>
-        <w:t xml:space="preserve">), id==</w:t>
-      </w:r>
-      <w:r>
-        <w:rPr>
-          <w:rStyle w:val="DecValTok"/>
-        </w:rPr>
-        <w:t xml:space="preserve">47</w:t>
-      </w:r>
-      <w:r>
-        <w:rPr>
-          <w:rStyle w:val="NormalTok"/>
-        </w:rPr>
-        <w:t xml:space="preserve">) %&gt;%</w:t>
-      </w:r>
-      <w:r>
-        <w:br w:type="textWrapping"/>
-      </w:r>
-      <w:r>
-        <w:rPr>
-          <w:rStyle w:val="StringTok"/>
-        </w:rPr>
-        <w:t xml:space="preserve">              </w:t>
-      </w:r>
-      <w:r>
-        <w:rPr>
-          <w:rStyle w:val="NormalTok"/>
-        </w:rPr>
-        <w:t xml:space="preserve">dplyr::</w:t>
-      </w:r>
-      <w:r>
-        <w:rPr>
-          <w:rStyle w:val="StringTok"/>
-        </w:rPr>
-        <w:t xml:space="preserve"> </w:t>
-      </w:r>
-      <w:r>
-        <w:rPr>
-          <w:rStyle w:val="KeywordTok"/>
-        </w:rPr>
-        <w:t xml:space="preserve">select</w:t>
-      </w:r>
-      <w:r>
-        <w:rPr>
-          <w:rStyle w:val="NormalTok"/>
-        </w:rPr>
-        <w:t xml:space="preserve">(id, byear, year, attend, attendF)</w:t>
-      </w:r>
-      <w:r>
-        <w:br w:type="textWrapping"/>
-      </w:r>
-      <w:r>
-        <w:rPr>
-          <w:rStyle w:val="KeywordTok"/>
-        </w:rPr>
-        <w:t xml:space="preserve">print</w:t>
-      </w:r>
-      <w:r>
-        <w:rPr>
-          <w:rStyle w:val="NormalTok"/>
-        </w:rPr>
-        <w:t xml:space="preserve">(ds)</w:t>
-      </w:r>
-    </w:p>
-    <w:p>
-      <w:pPr>
-        <w:pStyle w:val="SourceCode"/>
-      </w:pPr>
-      <w:r>
-        <w:rPr>
-          <w:rStyle w:val="VerbatimChar"/>
-        </w:rPr>
-        <w:t xml:space="preserve">   id byear year attend              attendF</w:t>
-      </w:r>
-      <w:r>
-        <w:br w:type="textWrapping"/>
-      </w:r>
-      <w:r>
-        <w:rPr>
-          <w:rStyle w:val="VerbatimChar"/>
-        </w:rPr>
-        <w:t xml:space="preserve">1  47  1982 2000      5    About twice/month</w:t>
-      </w:r>
-      <w:r>
-        <w:br w:type="textWrapping"/>
-      </w:r>
-      <w:r>
-        <w:rPr>
-          <w:rStyle w:val="VerbatimChar"/>
-        </w:rPr>
-        <w:t xml:space="preserve">2  47  1982 2001      2        Once or Twice</w:t>
-      </w:r>
-      <w:r>
-        <w:br w:type="textWrapping"/>
-      </w:r>
-      <w:r>
-        <w:rPr>
-          <w:rStyle w:val="VerbatimChar"/>
-        </w:rPr>
-        <w:t xml:space="preserve">3  47  1982 2002      4     About once/month</w:t>
-      </w:r>
-      <w:r>
-        <w:br w:type="textWrapping"/>
-      </w:r>
-      <w:r>
-        <w:rPr>
-          <w:rStyle w:val="VerbatimChar"/>
-        </w:rPr>
-        <w:t xml:space="preserve">4  47  1982 2003      2        Once or Twice</w:t>
-      </w:r>
-      <w:r>
-        <w:br w:type="textWrapping"/>
-      </w:r>
-      <w:r>
-        <w:rPr>
-          <w:rStyle w:val="VerbatimChar"/>
-        </w:rPr>
-        <w:t xml:space="preserve">5  47  1982 2004      3 Less than once/month</w:t>
-      </w:r>
-      <w:r>
-        <w:br w:type="textWrapping"/>
-      </w:r>
-      <w:r>
-        <w:rPr>
-          <w:rStyle w:val="VerbatimChar"/>
-        </w:rPr>
-        <w:t xml:space="preserve">6  47  1982 2005      2        Once or Twice</w:t>
-      </w:r>
-      <w:r>
-        <w:br w:type="textWrapping"/>
-      </w:r>
-      <w:r>
-        <w:rPr>
-          <w:rStyle w:val="VerbatimChar"/>
-        </w:rPr>
-        <w:t xml:space="preserve">7  47  1982 2006      2        Once or Twice</w:t>
-      </w:r>
-      <w:r>
-        <w:br w:type="textWrapping"/>
-      </w:r>
-      <w:r>
-        <w:rPr>
-          <w:rStyle w:val="VerbatimChar"/>
-        </w:rPr>
-        <w:t xml:space="preserve">8  47  1982 2007      3 Less than once/month</w:t>
-      </w:r>
-      <w:r>
-        <w:br w:type="textWrapping"/>
-      </w:r>
-      <w:r>
-        <w:rPr>
-          <w:rStyle w:val="VerbatimChar"/>
-        </w:rPr>
-        <w:t xml:space="preserve">9  47  1982 2008      2        Once or Twice</w:t>
-      </w:r>
-      <w:r>
-        <w:br w:type="textWrapping"/>
-      </w:r>
-      <w:r>
-        <w:rPr>
-          <w:rStyle w:val="VerbatimChar"/>
-        </w:rPr>
-        <w:t xml:space="preserve">10 47  1982 2009      1                Never</w:t>
-      </w:r>
-      <w:r>
-        <w:br w:type="textWrapping"/>
-      </w:r>
-      <w:r>
-        <w:rPr>
-          <w:rStyle w:val="VerbatimChar"/>
-        </w:rPr>
-        <w:t xml:space="preserve">11 47  1982 2010      1                Never</w:t>
-      </w:r>
-      <w:r>
-        <w:br w:type="textWrapping"/>
-      </w:r>
-      <w:r>
-        <w:rPr>
-          <w:rStyle w:val="VerbatimChar"/>
-        </w:rPr>
-        <w:t xml:space="preserve">12 47  1982 2011      1                Never</w:t>
-      </w:r>
-    </w:p>
-    <w:p>
-      <w:r>
-        <w:t xml:space="preserve">The view above lists attendance data for subjust with id = 47. Mapping his attendance to time we have</w:t>
-      </w:r>
-      <w:r>
-        <w:t xml:space="preserve"> </w:t>
-      </w:r>
+        <w:t xml:space="preserve">id</w:t>
+      </w:r>
+      <w:r>
+        <w:t xml:space="preserve">=4, on the other hand started off with a rather passive involvement, reporting attended church only "Once or twice" in 2000, maintained a low level of participation throughout the years, only to surge his attendance in 2011. Latent curve models will describe intraindividual trajectories of change, while summarizinig the interindividual similarities and trends.</w:t>
+      </w:r>
+    </w:p>
+    <w:p>
+      <w:r>
+        <w:t xml:space="preserve">Previous research in religiousity indicated that age might be one of the primary factors explaining interindividual differences in church attendance. To examine the role of age, we change the metric of time from waves of measurement, as in the previous graph, to biological age.</w:t>
+      </w:r>
+    </w:p>
+    <w:p>
       <w:r>
         <w:drawing>
           <wp:inline>
-            <wp:extent cx="5956300" cy="3657600"/>
+            <wp:extent cx="5956300" cy="3022600"/>
             <wp:effectExtent b="0" l="0" r="0" t="0"/>
             <wp:docPr descr="" id="1" name="Picture"/>
             <a:graphic>
               <a:graphicData uri="http://schemas.openxmlformats.org/drawingml/2006/picture">
                 <pic:pic>
                   <pic:nvPicPr>
-                    <pic:cNvPr descr="figure_rmd/unnamed-chunk-9.png" id="0" name="Picture"/>
+                    <pic:cNvPr descr="figure_rmd/attend_line_4id_age.png" id="0" name="Picture"/>
                     <pic:cNvPicPr>
                       <a:picLocks noChangeArrowheads="1" noChangeAspect="1"/>
                     </pic:cNvPicPr>
                   </pic:nvPicPr>
                   <pic:blipFill>
-                    <a:blip r:embed="rId35"/>
+                    <a:blip r:embed="rId40"/>
                     <a:stretch>
                       <a:fillRect/>
                     </a:stretch>
@@ -2706,7 +3076,7 @@
                   <pic:spPr bwMode="auto">
                     <a:xfrm>
                       <a:off x="0" y="0"/>
-                      <a:ext cx="5956300" cy="3657600"/>
+                      <a:ext cx="5956300" cy="3022600"/>
                     </a:xfrm>
                     <a:prstGeom prst="rect">
                       <a:avLst/>
@@ -2727,7 +3097,135 @@
     </w:p>
     <w:p>
       <w:r>
-        <w:t xml:space="preserve">where vertical dimension maps the outcome value and the horizontal maps the time. There will be a trajecory for each of the</w:t>
+        <w:t xml:space="preserve">Persons</w:t>
+      </w:r>
+      <w:r>
+        <w:t xml:space="preserve"> </w:t>
+      </w:r>
+      <w:r>
+        <w:rPr>
+          <w:b/>
+        </w:rPr>
+        <w:t xml:space="preserve">id</w:t>
+      </w:r>
+      <w:r>
+        <w:t xml:space="preserve"> </w:t>
+      </w:r>
+      <w:r>
+        <w:t xml:space="preserve">= 35 and</w:t>
+      </w:r>
+      <w:r>
+        <w:t xml:space="preserve"> </w:t>
+      </w:r>
+      <w:r>
+        <w:rPr>
+          <w:b/>
+        </w:rPr>
+        <w:t xml:space="preserve">id</w:t>
+      </w:r>
+      <w:r>
+        <w:t xml:space="preserve"> </w:t>
+      </w:r>
+      <w:r>
+        <w:t xml:space="preserve">= 25 are peers, in 2000 they were both 17. Respondent</w:t>
+      </w:r>
+      <w:r>
+        <w:t xml:space="preserve"> </w:t>
+      </w:r>
+      <w:r>
+        <w:rPr>
+          <w:b/>
+        </w:rPr>
+        <w:t xml:space="preserve">id</w:t>
+      </w:r>
+      <w:r>
+        <w:t xml:space="preserve"> </w:t>
+      </w:r>
+      <w:r>
+        <w:t xml:space="preserve">= 47 is a year older, in 2000 he was 18. The oldest is</w:t>
+      </w:r>
+      <w:r>
+        <w:t xml:space="preserve"> </w:t>
+      </w:r>
+      <w:r>
+        <w:rPr>
+          <w:b/>
+        </w:rPr>
+        <w:t xml:space="preserve">id</w:t>
+      </w:r>
+      <w:r>
+        <w:t xml:space="preserve"> </w:t>
+      </w:r>
+      <w:r>
+        <w:t xml:space="preserve">= 4, who by the last round of measurement in 2011 is 30 years of age. Perhaps, his increased church attendance could be explained by starting a family of his own?</w:t>
+      </w:r>
+    </w:p>
+    <w:p>
+      <w:r>
+        <w:t xml:space="preserve">Note that for person</w:t>
+      </w:r>
+      <w:r>
+        <w:t xml:space="preserve"> </w:t>
+      </w:r>
+      <w:r>
+        <w:rPr>
+          <w:b/>
+        </w:rPr>
+        <w:t xml:space="preserve">id</w:t>
+      </w:r>
+      <w:r>
+        <w:t xml:space="preserve"> </w:t>
+      </w:r>
+      <w:r>
+        <w:t xml:space="preserve">= 25 the age was recorded as 21 years for both 2003 and 2004. However, when you examine age in months (</w:t>
+      </w:r>
+      <w:r>
+        <w:rPr>
+          <w:b/>
+        </w:rPr>
+        <w:t xml:space="preserve">agemon</w:t>
+      </w:r>
+      <w:r>
+        <w:t xml:space="preserve">) you can see this is rounding issue that disappears once a more precise scale is used. To avoid this potentially confusing peculiarity, age in years will be either calculated as (</w:t>
+      </w:r>
+      <w:r>
+        <w:rPr>
+          <w:b/>
+        </w:rPr>
+        <w:t xml:space="preserve">age</w:t>
+      </w:r>
+      <w:r>
+        <w:t xml:space="preserve"> </w:t>
+      </w:r>
+      <w:r>
+        <w:t xml:space="preserve">=</w:t>
+      </w:r>
+      <w:r>
+        <w:t xml:space="preserve"> </w:t>
+      </w:r>
+      <w:r>
+        <w:rPr>
+          <w:b/>
+        </w:rPr>
+        <w:t xml:space="preserve">year</w:t>
+      </w:r>
+      <w:r>
+        <w:t xml:space="preserve"> </w:t>
+      </w:r>
+      <w:r>
+        <w:t xml:space="preserve">-</w:t>
+      </w:r>
+      <w:r>
+        <w:t xml:space="preserve"> </w:t>
+      </w:r>
+      <w:r>
+        <w:rPr>
+          <w:b/>
+        </w:rPr>
+        <w:t xml:space="preserve">byear</w:t>
+      </w:r>
+      <w:r>
+        <w:t xml:space="preserve">)</w:t>
       </w:r>
     </w:p>
     <w:p>
@@ -2736,9 +3234,57 @@
       </w:pPr>
       <w:r>
         <w:rPr>
+          <w:rStyle w:val="NormalTok"/>
+        </w:rPr>
+        <w:t xml:space="preserve">ds&lt;-</w:t>
+      </w:r>
+      <w:r>
+        <w:rPr>
+          <w:rStyle w:val="StringTok"/>
+        </w:rPr>
+        <w:t xml:space="preserve"> </w:t>
+      </w:r>
+      <w:r>
+        <w:rPr>
+          <w:rStyle w:val="NormalTok"/>
+        </w:rPr>
+        <w:t xml:space="preserve">dsL %&gt;%</w:t>
+      </w:r>
+      <w:r>
+        <w:rPr>
+          <w:rStyle w:val="StringTok"/>
+        </w:rPr>
+        <w:t xml:space="preserve"> </w:t>
+      </w:r>
+      <w:r>
+        <w:rPr>
+          <w:rStyle w:val="NormalTok"/>
+        </w:rPr>
+        <w:t xml:space="preserve">dplyr::</w:t>
+      </w:r>
+      <w:r>
+        <w:rPr>
           <w:rStyle w:val="KeywordTok"/>
         </w:rPr>
-        <w:t xml:space="preserve">cat</w:t>
+        <w:t xml:space="preserve">filter</w:t>
+      </w:r>
+      <w:r>
+        <w:rPr>
+          <w:rStyle w:val="NormalTok"/>
+        </w:rPr>
+        <w:t xml:space="preserve">(id %in%</w:t>
+      </w:r>
+      <w:r>
+        <w:rPr>
+          <w:rStyle w:val="StringTok"/>
+        </w:rPr>
+        <w:t xml:space="preserve"> </w:t>
+      </w:r>
+      <w:r>
+        <w:rPr>
+          <w:rStyle w:val="KeywordTok"/>
+        </w:rPr>
+        <w:t xml:space="preserve">c</w:t>
       </w:r>
       <w:r>
         <w:rPr>
@@ -2748,9 +3294,63 @@
       </w:r>
       <w:r>
         <w:rPr>
+          <w:rStyle w:val="DecValTok"/>
+        </w:rPr>
+        <w:t xml:space="preserve">4</w:t>
+      </w:r>
+      <w:r>
+        <w:rPr>
+          <w:rStyle w:val="NormalTok"/>
+        </w:rPr>
+        <w:t xml:space="preserve">,</w:t>
+      </w:r>
+      <w:r>
+        <w:rPr>
+          <w:rStyle w:val="DecValTok"/>
+        </w:rPr>
+        <w:t xml:space="preserve">25</w:t>
+      </w:r>
+      <w:r>
+        <w:rPr>
+          <w:rStyle w:val="NormalTok"/>
+        </w:rPr>
+        <w:t xml:space="preserve">,</w:t>
+      </w:r>
+      <w:r>
+        <w:rPr>
+          <w:rStyle w:val="DecValTok"/>
+        </w:rPr>
+        <w:t xml:space="preserve">45</w:t>
+      </w:r>
+      <w:r>
+        <w:rPr>
+          <w:rStyle w:val="NormalTok"/>
+        </w:rPr>
+        <w:t xml:space="preserve">,</w:t>
+      </w:r>
+      <w:r>
+        <w:rPr>
+          <w:rStyle w:val="DecValTok"/>
+        </w:rPr>
+        <w:t xml:space="preserve">47</w:t>
+      </w:r>
+      <w:r>
+        <w:rPr>
+          <w:rStyle w:val="NormalTok"/>
+        </w:rPr>
+        <w:t xml:space="preserve">),year %in%</w:t>
+      </w:r>
+      <w:r>
+        <w:rPr>
+          <w:rStyle w:val="StringTok"/>
+        </w:rPr>
+        <w:t xml:space="preserve"> </w:t>
+      </w:r>
+      <w:r>
+        <w:rPr>
           <w:rStyle w:val="KeywordTok"/>
         </w:rPr>
-        <w:t xml:space="preserve">length</w:t>
+        <w:t xml:space="preserve">c</w:t>
       </w:r>
       <w:r>
         <w:rPr>
@@ -2760,15 +3360,150 @@
       </w:r>
       <w:r>
         <w:rPr>
+          <w:rStyle w:val="DecValTok"/>
+        </w:rPr>
+        <w:t xml:space="preserve">2000</w:t>
+      </w:r>
+      <w:r>
+        <w:rPr>
+          <w:rStyle w:val="NormalTok"/>
+        </w:rPr>
+        <w:t xml:space="preserve">:</w:t>
+      </w:r>
+      <w:r>
+        <w:rPr>
+          <w:rStyle w:val="DecValTok"/>
+        </w:rPr>
+        <w:t xml:space="preserve">2011</w:t>
+      </w:r>
+      <w:r>
+        <w:rPr>
+          <w:rStyle w:val="NormalTok"/>
+        </w:rPr>
+        <w:t xml:space="preserve">)) %&gt;%</w:t>
+      </w:r>
+      <w:r>
+        <w:rPr>
+          <w:rStyle w:val="StringTok"/>
+        </w:rPr>
+        <w:t xml:space="preserve"> </w:t>
+      </w:r>
+      <w:r>
+        <w:br w:type="textWrapping"/>
+      </w:r>
+      <w:r>
+        <w:rPr>
+          <w:rStyle w:val="StringTok"/>
+        </w:rPr>
+        <w:t xml:space="preserve">  </w:t>
+      </w:r>
+      <w:r>
+        <w:rPr>
+          <w:rStyle w:val="NormalTok"/>
+        </w:rPr>
+        <w:t xml:space="preserve">dplyr::</w:t>
+      </w:r>
+      <w:r>
+        <w:rPr>
           <w:rStyle w:val="KeywordTok"/>
         </w:rPr>
-        <w:t xml:space="preserve">unique</w:t>
-      </w:r>
-      <w:r>
-        <w:rPr>
-          <w:rStyle w:val="NormalTok"/>
-        </w:rPr>
-        <w:t xml:space="preserve">(dsL$id)))</w:t>
+        <w:t xml:space="preserve">select</w:t>
+      </w:r>
+      <w:r>
+        <w:rPr>
+          <w:rStyle w:val="NormalTok"/>
+        </w:rPr>
+        <w:t xml:space="preserve">(idF,year,attend,agemon,ageyear) %&gt;%</w:t>
+      </w:r>
+      <w:r>
+        <w:rPr>
+          <w:rStyle w:val="StringTok"/>
+        </w:rPr>
+        <w:t xml:space="preserve"> </w:t>
+      </w:r>
+      <w:r>
+        <w:br w:type="textWrapping"/>
+      </w:r>
+      <w:r>
+        <w:rPr>
+          <w:rStyle w:val="StringTok"/>
+        </w:rPr>
+        <w:t xml:space="preserve">  </w:t>
+      </w:r>
+      <w:r>
+        <w:rPr>
+          <w:rStyle w:val="KeywordTok"/>
+        </w:rPr>
+        <w:t xml:space="preserve">mutate</w:t>
+      </w:r>
+      <w:r>
+        <w:rPr>
+          <w:rStyle w:val="NormalTok"/>
+        </w:rPr>
+        <w:t xml:space="preserve">(</w:t>
+      </w:r>
+      <w:r>
+        <w:rPr>
+          <w:rStyle w:val="DataTypeTok"/>
+        </w:rPr>
+        <w:t xml:space="preserve">time=</w:t>
+      </w:r>
+      <w:r>
+        <w:rPr>
+          <w:rStyle w:val="NormalTok"/>
+        </w:rPr>
+        <w:t xml:space="preserve">year</w:t>
+      </w:r>
+      <w:r>
+        <w:rPr>
+          <w:rStyle w:val="DecValTok"/>
+        </w:rPr>
+        <w:t xml:space="preserve">-2000</w:t>
+      </w:r>
+      <w:r>
+        <w:rPr>
+          <w:rStyle w:val="NormalTok"/>
+        </w:rPr>
+        <w:t xml:space="preserve">, </w:t>
+      </w:r>
+      <w:r>
+        <w:rPr>
+          <w:rStyle w:val="DataTypeTok"/>
+        </w:rPr>
+        <w:t xml:space="preserve">age=</w:t>
+      </w:r>
+      <w:r>
+        <w:rPr>
+          <w:rStyle w:val="NormalTok"/>
+        </w:rPr>
+        <w:t xml:space="preserve">ageyear)</w:t>
+      </w:r>
+      <w:r>
+        <w:br w:type="textWrapping"/>
+      </w:r>
+      <w:r>
+        <w:rPr>
+          <w:rStyle w:val="KeywordTok"/>
+        </w:rPr>
+        <w:t xml:space="preserve">head</w:t>
+      </w:r>
+      <w:r>
+        <w:rPr>
+          <w:rStyle w:val="NormalTok"/>
+        </w:rPr>
+        <w:t xml:space="preserve">(ds,</w:t>
+      </w:r>
+      <w:r>
+        <w:rPr>
+          <w:rStyle w:val="DecValTok"/>
+        </w:rPr>
+        <w:t xml:space="preserve">12</w:t>
+      </w:r>
+      <w:r>
+        <w:rPr>
+          <w:rStyle w:val="NormalTok"/>
+        </w:rPr>
+        <w:t xml:space="preserve">)</w:t>
       </w:r>
     </w:p>
     <w:p>
@@ -2779,109 +3514,135 @@
         <w:rPr>
           <w:rStyle w:val="VerbatimChar"/>
         </w:rPr>
-        <w:t xml:space="preserve">6748</w:t>
-      </w:r>
-    </w:p>
-    <w:p>
-      <w:r>
-        <w:t xml:space="preserve">subjects in total. Unless specified otherwise, only individuals from the cross-sample will be used in the model to increase external validity.</w:t>
-      </w:r>
-    </w:p>
-    <w:p>
-      <w:pPr>
-        <w:pStyle w:val="SourceCode"/>
-      </w:pPr>
-      <w:r>
-        <w:rPr>
-          <w:rStyle w:val="NormalTok"/>
-        </w:rPr>
-        <w:t xml:space="preserve">ds&lt;-</w:t>
-      </w:r>
-      <w:r>
-        <w:rPr>
-          <w:rStyle w:val="StringTok"/>
-        </w:rPr>
-        <w:t xml:space="preserve"> </w:t>
-      </w:r>
-      <w:r>
-        <w:rPr>
-          <w:rStyle w:val="NormalTok"/>
-        </w:rPr>
-        <w:t xml:space="preserve">dsL[dsL$sample==</w:t>
-      </w:r>
-      <w:r>
-        <w:rPr>
-          <w:rStyle w:val="DecValTok"/>
-        </w:rPr>
-        <w:t xml:space="preserve">1</w:t>
-      </w:r>
-      <w:r>
-        <w:rPr>
-          <w:rStyle w:val="NormalTok"/>
-        </w:rPr>
-        <w:t xml:space="preserve">,]</w:t>
-      </w:r>
-    </w:p>
-    <w:p>
-      <w:r>
-        <w:t xml:space="preserve">Each of such trajectories imply a story, a life scenario. Why one person grows in his religious involvement, while other declines, or never develops an interest in the first place? To demostrate how interpretations of trajectories can vary among individuals consider the following scenario.</w:t>
-      </w:r>
-    </w:p>
-    <w:p>
-      <w:r>
-        <w:t xml:space="preserve">Attendance trajectories of subjects with</w:t>
-      </w:r>
-      <w:r>
-        <w:t xml:space="preserve"> </w:t>
-      </w:r>
-      <w:r>
-        <w:rPr>
-          <w:b/>
-        </w:rPr>
-        <w:t xml:space="preserve">id</w:t>
-      </w:r>
-      <w:r>
-        <w:t xml:space="preserve">s 4, 25, 35, and 47 are plotted in the next graph</w:t>
-      </w:r>
-    </w:p>
-    <w:p>
-      <w:pPr>
-        <w:pStyle w:val="SourceCode"/>
-      </w:pPr>
-      <w:r>
-        <w:rPr>
-          <w:rStyle w:val="VerbatimChar"/>
-        </w:rPr>
-        <w:t xml:space="preserve">Warning: Removed 12 rows containing missing values (geom_path).</w:t>
-      </w:r>
-      <w:r>
-        <w:br w:type="textWrapping"/>
-      </w:r>
-      <w:r>
-        <w:rPr>
-          <w:rStyle w:val="VerbatimChar"/>
-        </w:rPr>
-        <w:t xml:space="preserve">Warning: Removed 12 rows containing missing values (geom_point).</w:t>
+        <w:t xml:space="preserve">   idF year attend agemon ageyear time age</w:t>
+      </w:r>
+      <w:r>
+        <w:br w:type="textWrapping"/>
+      </w:r>
+      <w:r>
+        <w:rPr>
+          <w:rStyle w:val="VerbatimChar"/>
+        </w:rPr>
+        <w:t xml:space="preserve">1    4 2000      2    238      19    0  19</w:t>
+      </w:r>
+      <w:r>
+        <w:br w:type="textWrapping"/>
+      </w:r>
+      <w:r>
+        <w:rPr>
+          <w:rStyle w:val="VerbatimChar"/>
+        </w:rPr>
+        <w:t xml:space="preserve">2    4 2001      1    251      20    1  20</w:t>
+      </w:r>
+      <w:r>
+        <w:br w:type="textWrapping"/>
+      </w:r>
+      <w:r>
+        <w:rPr>
+          <w:rStyle w:val="VerbatimChar"/>
+        </w:rPr>
+        <w:t xml:space="preserve">3    4 2002      3    262      21    2  21</w:t>
+      </w:r>
+      <w:r>
+        <w:br w:type="textWrapping"/>
+      </w:r>
+      <w:r>
+        <w:rPr>
+          <w:rStyle w:val="VerbatimChar"/>
+        </w:rPr>
+        <w:t xml:space="preserve">4    4 2003      1    276      22    3  22</w:t>
+      </w:r>
+      <w:r>
+        <w:br w:type="textWrapping"/>
+      </w:r>
+      <w:r>
+        <w:rPr>
+          <w:rStyle w:val="VerbatimChar"/>
+        </w:rPr>
+        <w:t xml:space="preserve">5    4 2004      2    287      23    4  23</w:t>
+      </w:r>
+      <w:r>
+        <w:br w:type="textWrapping"/>
+      </w:r>
+      <w:r>
+        <w:rPr>
+          <w:rStyle w:val="VerbatimChar"/>
+        </w:rPr>
+        <w:t xml:space="preserve">6    4 2005      2    297      24    5  24</w:t>
+      </w:r>
+      <w:r>
+        <w:br w:type="textWrapping"/>
+      </w:r>
+      <w:r>
+        <w:rPr>
+          <w:rStyle w:val="VerbatimChar"/>
+        </w:rPr>
+        <w:t xml:space="preserve">7    4 2006      2    309      25    6  25</w:t>
+      </w:r>
+      <w:r>
+        <w:br w:type="textWrapping"/>
+      </w:r>
+      <w:r>
+        <w:rPr>
+          <w:rStyle w:val="VerbatimChar"/>
+        </w:rPr>
+        <w:t xml:space="preserve">8    4 2007      2    320      26    7  26</w:t>
+      </w:r>
+      <w:r>
+        <w:br w:type="textWrapping"/>
+      </w:r>
+      <w:r>
+        <w:rPr>
+          <w:rStyle w:val="VerbatimChar"/>
+        </w:rPr>
+        <w:t xml:space="preserve">9    4 2008      2    336      27    8  27</w:t>
+      </w:r>
+      <w:r>
+        <w:br w:type="textWrapping"/>
+      </w:r>
+      <w:r>
+        <w:rPr>
+          <w:rStyle w:val="VerbatimChar"/>
+        </w:rPr>
+        <w:t xml:space="preserve">10   4 2009      1    344      28    9  28</w:t>
+      </w:r>
+      <w:r>
+        <w:br w:type="textWrapping"/>
+      </w:r>
+      <w:r>
+        <w:rPr>
+          <w:rStyle w:val="VerbatimChar"/>
+        </w:rPr>
+        <w:t xml:space="preserve">11   4 2010      2    357      29   10  29</w:t>
+      </w:r>
+      <w:r>
+        <w:br w:type="textWrapping"/>
+      </w:r>
+      <w:r>
+        <w:rPr>
+          <w:rStyle w:val="VerbatimChar"/>
+        </w:rPr>
+        <w:t xml:space="preserve">12   4 2011      5    368      30   11  30</w:t>
       </w:r>
     </w:p>
     <w:p>
       <w:r>
         <w:drawing>
           <wp:inline>
-            <wp:extent cx="5956300" cy="3657600"/>
+            <wp:extent cx="5956300" cy="3022600"/>
             <wp:effectExtent b="0" l="0" r="0" t="0"/>
             <wp:docPr descr="" id="1" name="Picture"/>
             <a:graphic>
               <a:graphicData uri="http://schemas.openxmlformats.org/drawingml/2006/picture">
                 <pic:pic>
                   <pic:nvPicPr>
-                    <pic:cNvPr descr="figure_rmd/unnamed-chunk-12.png" id="0" name="Picture"/>
+                    <pic:cNvPr descr="figure_rmd/attend_line_4id_age2.png" id="0" name="Picture"/>
                     <pic:cNvPicPr>
                       <a:picLocks noChangeArrowheads="1" noChangeAspect="1"/>
                     </pic:cNvPicPr>
                   </pic:nvPicPr>
                   <pic:blipFill>
-                    <a:blip r:embed="rId36"/>
+                    <a:blip r:embed="rId41"/>
                     <a:stretch>
                       <a:fillRect/>
                     </a:stretch>
@@ -2889,7 +3650,7 @@
                   <pic:spPr bwMode="auto">
                     <a:xfrm>
                       <a:off x="0" y="0"/>
-                      <a:ext cx="5956300" cy="3657600"/>
+                      <a:ext cx="5956300" cy="3022600"/>
                     </a:xfrm>
                     <a:prstGeom prst="rect">
                       <a:avLst/>
@@ -2910,19 +3671,19 @@
     </w:p>
     <w:p>
       <w:r>
-        <w:t xml:space="preserve">The respondent</w:t>
-      </w:r>
-      <w:r>
-        <w:t xml:space="preserve"> </w:t>
+        <w:t xml:space="preserve">or as (</w:t>
       </w:r>
       <w:r>
         <w:rPr>
           <w:b/>
         </w:rPr>
-        <w:t xml:space="preserve">id</w:t>
-      </w:r>
-      <w:r>
-        <w:t xml:space="preserve">=35 reported attending no worship services in any of the years, while respodent</w:t>
+        <w:t xml:space="preserve">age</w:t>
+      </w:r>
+      <w:r>
+        <w:t xml:space="preserve"> </w:t>
+      </w:r>
+      <w:r>
+        <w:t xml:space="preserve">=</w:t>
       </w:r>
       <w:r>
         <w:t xml:space="preserve"> </w:t>
@@ -2931,39 +3692,10 @@
         <w:rPr>
           <w:b/>
         </w:rPr>
-        <w:t xml:space="preserve">id</w:t>
-      </w:r>
-      <w:r>
-        <w:t xml:space="preserve">=25 seemed to frequent it, indicating weekly attendance in 8 out of the 12 years. Individual</w:t>
-      </w:r>
-      <w:r>
-        <w:t xml:space="preserve"> </w:t>
-      </w:r>
-      <w:r>
-        <w:rPr>
-          <w:b/>
-        </w:rPr>
-        <w:t xml:space="preserve">id</w:t>
-      </w:r>
-      <w:r>
-        <w:t xml:space="preserve">=47 started as a fairly regular attendee of religious services in 2000 (5= "about twice a month"), then gradually declined his involvement to nill in 2009 and on. Respondent</w:t>
-      </w:r>
-      <w:r>
-        <w:t xml:space="preserve"> </w:t>
-      </w:r>
-      <w:r>
-        <w:rPr>
-          <w:b/>
-        </w:rPr>
-        <w:t xml:space="preserve">id</w:t>
-      </w:r>
-      <w:r>
-        <w:t xml:space="preserve">=4, on the other hand started off with a rather passive involvement, reporting attended church only "Once or twice" in 2000, maintained a low level of participation throughout the years, only to surge his attendance in 2011. Latent curve models will describe intraindividual trajectories of change, while summarizinig the interindividual similarities and trends.</w:t>
-      </w:r>
-    </w:p>
-    <w:p>
-      <w:r>
-        <w:t xml:space="preserve">Previous research in religiousity indicated that age might be one of the primary factors explaining interindividual differences in church attendance. To examine the role of age, we change the metric of time from waves of measurement, as in the previous graph, to biological age.</w:t>
+        <w:t xml:space="preserve">agemon</w:t>
+      </w:r>
+      <w:r>
+        <w:t xml:space="preserve">/12).</w:t>
       </w:r>
     </w:p>
     <w:p>
@@ -2972,38 +3704,427 @@
       </w:pPr>
       <w:r>
         <w:rPr>
-          <w:rStyle w:val="VerbatimChar"/>
-        </w:rPr>
-        <w:t xml:space="preserve">Warning: Removed 12 rows containing missing values (geom_path).</w:t>
-      </w:r>
-      <w:r>
-        <w:br w:type="textWrapping"/>
-      </w:r>
-      <w:r>
-        <w:rPr>
-          <w:rStyle w:val="VerbatimChar"/>
-        </w:rPr>
-        <w:t xml:space="preserve">Warning: Removed 12 rows containing missing values (geom_point).</w:t>
+          <w:rStyle w:val="NormalTok"/>
+        </w:rPr>
+        <w:t xml:space="preserve">ds&lt;-</w:t>
+      </w:r>
+      <w:r>
+        <w:rPr>
+          <w:rStyle w:val="StringTok"/>
+        </w:rPr>
+        <w:t xml:space="preserve"> </w:t>
+      </w:r>
+      <w:r>
+        <w:rPr>
+          <w:rStyle w:val="NormalTok"/>
+        </w:rPr>
+        <w:t xml:space="preserve">dsL %&gt;%</w:t>
+      </w:r>
+      <w:r>
+        <w:rPr>
+          <w:rStyle w:val="StringTok"/>
+        </w:rPr>
+        <w:t xml:space="preserve"> </w:t>
+      </w:r>
+      <w:r>
+        <w:rPr>
+          <w:rStyle w:val="NormalTok"/>
+        </w:rPr>
+        <w:t xml:space="preserve">dplyr::</w:t>
+      </w:r>
+      <w:r>
+        <w:rPr>
+          <w:rStyle w:val="KeywordTok"/>
+        </w:rPr>
+        <w:t xml:space="preserve">filter</w:t>
+      </w:r>
+      <w:r>
+        <w:rPr>
+          <w:rStyle w:val="NormalTok"/>
+        </w:rPr>
+        <w:t xml:space="preserve">(id %in%</w:t>
+      </w:r>
+      <w:r>
+        <w:rPr>
+          <w:rStyle w:val="StringTok"/>
+        </w:rPr>
+        <w:t xml:space="preserve"> </w:t>
+      </w:r>
+      <w:r>
+        <w:rPr>
+          <w:rStyle w:val="KeywordTok"/>
+        </w:rPr>
+        <w:t xml:space="preserve">c</w:t>
+      </w:r>
+      <w:r>
+        <w:rPr>
+          <w:rStyle w:val="NormalTok"/>
+        </w:rPr>
+        <w:t xml:space="preserve">(</w:t>
+      </w:r>
+      <w:r>
+        <w:rPr>
+          <w:rStyle w:val="DecValTok"/>
+        </w:rPr>
+        <w:t xml:space="preserve">4</w:t>
+      </w:r>
+      <w:r>
+        <w:rPr>
+          <w:rStyle w:val="NormalTok"/>
+        </w:rPr>
+        <w:t xml:space="preserve">,</w:t>
+      </w:r>
+      <w:r>
+        <w:rPr>
+          <w:rStyle w:val="DecValTok"/>
+        </w:rPr>
+        <w:t xml:space="preserve">25</w:t>
+      </w:r>
+      <w:r>
+        <w:rPr>
+          <w:rStyle w:val="NormalTok"/>
+        </w:rPr>
+        <w:t xml:space="preserve">,</w:t>
+      </w:r>
+      <w:r>
+        <w:rPr>
+          <w:rStyle w:val="DecValTok"/>
+        </w:rPr>
+        <w:t xml:space="preserve">45</w:t>
+      </w:r>
+      <w:r>
+        <w:rPr>
+          <w:rStyle w:val="NormalTok"/>
+        </w:rPr>
+        <w:t xml:space="preserve">,</w:t>
+      </w:r>
+      <w:r>
+        <w:rPr>
+          <w:rStyle w:val="DecValTok"/>
+        </w:rPr>
+        <w:t xml:space="preserve">47</w:t>
+      </w:r>
+      <w:r>
+        <w:rPr>
+          <w:rStyle w:val="NormalTok"/>
+        </w:rPr>
+        <w:t xml:space="preserve">),year %in%</w:t>
+      </w:r>
+      <w:r>
+        <w:rPr>
+          <w:rStyle w:val="StringTok"/>
+        </w:rPr>
+        <w:t xml:space="preserve"> </w:t>
+      </w:r>
+      <w:r>
+        <w:rPr>
+          <w:rStyle w:val="KeywordTok"/>
+        </w:rPr>
+        <w:t xml:space="preserve">c</w:t>
+      </w:r>
+      <w:r>
+        <w:rPr>
+          <w:rStyle w:val="NormalTok"/>
+        </w:rPr>
+        <w:t xml:space="preserve">(</w:t>
+      </w:r>
+      <w:r>
+        <w:rPr>
+          <w:rStyle w:val="DecValTok"/>
+        </w:rPr>
+        <w:t xml:space="preserve">2000</w:t>
+      </w:r>
+      <w:r>
+        <w:rPr>
+          <w:rStyle w:val="NormalTok"/>
+        </w:rPr>
+        <w:t xml:space="preserve">:</w:t>
+      </w:r>
+      <w:r>
+        <w:rPr>
+          <w:rStyle w:val="DecValTok"/>
+        </w:rPr>
+        <w:t xml:space="preserve">2011</w:t>
+      </w:r>
+      <w:r>
+        <w:rPr>
+          <w:rStyle w:val="NormalTok"/>
+        </w:rPr>
+        <w:t xml:space="preserve">)) %&gt;%</w:t>
+      </w:r>
+      <w:r>
+        <w:rPr>
+          <w:rStyle w:val="StringTok"/>
+        </w:rPr>
+        <w:t xml:space="preserve"> </w:t>
+      </w:r>
+      <w:r>
+        <w:br w:type="textWrapping"/>
+      </w:r>
+      <w:r>
+        <w:rPr>
+          <w:rStyle w:val="StringTok"/>
+        </w:rPr>
+        <w:t xml:space="preserve">  </w:t>
+      </w:r>
+      <w:r>
+        <w:rPr>
+          <w:rStyle w:val="NormalTok"/>
+        </w:rPr>
+        <w:t xml:space="preserve">dplyr::</w:t>
+      </w:r>
+      <w:r>
+        <w:rPr>
+          <w:rStyle w:val="KeywordTok"/>
+        </w:rPr>
+        <w:t xml:space="preserve">select</w:t>
+      </w:r>
+      <w:r>
+        <w:rPr>
+          <w:rStyle w:val="NormalTok"/>
+        </w:rPr>
+        <w:t xml:space="preserve">(idF,year,attend,agemon,ageyear,byear) %&gt;%</w:t>
+      </w:r>
+      <w:r>
+        <w:rPr>
+          <w:rStyle w:val="StringTok"/>
+        </w:rPr>
+        <w:t xml:space="preserve"> </w:t>
+      </w:r>
+      <w:r>
+        <w:br w:type="textWrapping"/>
+      </w:r>
+      <w:r>
+        <w:rPr>
+          <w:rStyle w:val="StringTok"/>
+        </w:rPr>
+        <w:t xml:space="preserve">  </w:t>
+      </w:r>
+      <w:r>
+        <w:rPr>
+          <w:rStyle w:val="KeywordTok"/>
+        </w:rPr>
+        <w:t xml:space="preserve">mutate</w:t>
+      </w:r>
+      <w:r>
+        <w:rPr>
+          <w:rStyle w:val="NormalTok"/>
+        </w:rPr>
+        <w:t xml:space="preserve">(</w:t>
+      </w:r>
+      <w:r>
+        <w:rPr>
+          <w:rStyle w:val="DataTypeTok"/>
+        </w:rPr>
+        <w:t xml:space="preserve">time=</w:t>
+      </w:r>
+      <w:r>
+        <w:rPr>
+          <w:rStyle w:val="NormalTok"/>
+        </w:rPr>
+        <w:t xml:space="preserve">year</w:t>
+      </w:r>
+      <w:r>
+        <w:rPr>
+          <w:rStyle w:val="DecValTok"/>
+        </w:rPr>
+        <w:t xml:space="preserve">-2000</w:t>
+      </w:r>
+      <w:r>
+        <w:rPr>
+          <w:rStyle w:val="NormalTok"/>
+        </w:rPr>
+        <w:t xml:space="preserve">, </w:t>
+      </w:r>
+      <w:r>
+        <w:rPr>
+          <w:rStyle w:val="DataTypeTok"/>
+        </w:rPr>
+        <w:t xml:space="preserve">age=</w:t>
+      </w:r>
+      <w:r>
+        <w:rPr>
+          <w:rStyle w:val="NormalTok"/>
+        </w:rPr>
+        <w:t xml:space="preserve">agemon/</w:t>
+      </w:r>
+      <w:r>
+        <w:rPr>
+          <w:rStyle w:val="DecValTok"/>
+        </w:rPr>
+        <w:t xml:space="preserve">12</w:t>
+      </w:r>
+      <w:r>
+        <w:rPr>
+          <w:rStyle w:val="NormalTok"/>
+        </w:rPr>
+        <w:t xml:space="preserve">)</w:t>
+      </w:r>
+      <w:r>
+        <w:br w:type="textWrapping"/>
+      </w:r>
+      <w:r>
+        <w:rPr>
+          <w:rStyle w:val="KeywordTok"/>
+        </w:rPr>
+        <w:t xml:space="preserve">head</w:t>
+      </w:r>
+      <w:r>
+        <w:rPr>
+          <w:rStyle w:val="NormalTok"/>
+        </w:rPr>
+        <w:t xml:space="preserve">(ds,</w:t>
+      </w:r>
+      <w:r>
+        <w:rPr>
+          <w:rStyle w:val="DecValTok"/>
+        </w:rPr>
+        <w:t xml:space="preserve">12</w:t>
+      </w:r>
+      <w:r>
+        <w:rPr>
+          <w:rStyle w:val="NormalTok"/>
+        </w:rPr>
+        <w:t xml:space="preserve">)</w:t>
+      </w:r>
+    </w:p>
+    <w:p>
+      <w:pPr>
+        <w:pStyle w:val="SourceCode"/>
+      </w:pPr>
+      <w:r>
+        <w:rPr>
+          <w:rStyle w:val="VerbatimChar"/>
+        </w:rPr>
+        <w:t xml:space="preserve">   idF year attend agemon ageyear byear time   age</w:t>
+      </w:r>
+      <w:r>
+        <w:br w:type="textWrapping"/>
+      </w:r>
+      <w:r>
+        <w:rPr>
+          <w:rStyle w:val="VerbatimChar"/>
+        </w:rPr>
+        <w:t xml:space="preserve">1    4 2000      2    238      19  1981    0 19.83</w:t>
+      </w:r>
+      <w:r>
+        <w:br w:type="textWrapping"/>
+      </w:r>
+      <w:r>
+        <w:rPr>
+          <w:rStyle w:val="VerbatimChar"/>
+        </w:rPr>
+        <w:t xml:space="preserve">2    4 2001      1    251      20  1981    1 20.92</w:t>
+      </w:r>
+      <w:r>
+        <w:br w:type="textWrapping"/>
+      </w:r>
+      <w:r>
+        <w:rPr>
+          <w:rStyle w:val="VerbatimChar"/>
+        </w:rPr>
+        <w:t xml:space="preserve">3    4 2002      3    262      21  1981    2 21.83</w:t>
+      </w:r>
+      <w:r>
+        <w:br w:type="textWrapping"/>
+      </w:r>
+      <w:r>
+        <w:rPr>
+          <w:rStyle w:val="VerbatimChar"/>
+        </w:rPr>
+        <w:t xml:space="preserve">4    4 2003      1    276      22  1981    3 23.00</w:t>
+      </w:r>
+      <w:r>
+        <w:br w:type="textWrapping"/>
+      </w:r>
+      <w:r>
+        <w:rPr>
+          <w:rStyle w:val="VerbatimChar"/>
+        </w:rPr>
+        <w:t xml:space="preserve">5    4 2004      2    287      23  1981    4 23.92</w:t>
+      </w:r>
+      <w:r>
+        <w:br w:type="textWrapping"/>
+      </w:r>
+      <w:r>
+        <w:rPr>
+          <w:rStyle w:val="VerbatimChar"/>
+        </w:rPr>
+        <w:t xml:space="preserve">6    4 2005      2    297      24  1981    5 24.75</w:t>
+      </w:r>
+      <w:r>
+        <w:br w:type="textWrapping"/>
+      </w:r>
+      <w:r>
+        <w:rPr>
+          <w:rStyle w:val="VerbatimChar"/>
+        </w:rPr>
+        <w:t xml:space="preserve">7    4 2006      2    309      25  1981    6 25.75</w:t>
+      </w:r>
+      <w:r>
+        <w:br w:type="textWrapping"/>
+      </w:r>
+      <w:r>
+        <w:rPr>
+          <w:rStyle w:val="VerbatimChar"/>
+        </w:rPr>
+        <w:t xml:space="preserve">8    4 2007      2    320      26  1981    7 26.67</w:t>
+      </w:r>
+      <w:r>
+        <w:br w:type="textWrapping"/>
+      </w:r>
+      <w:r>
+        <w:rPr>
+          <w:rStyle w:val="VerbatimChar"/>
+        </w:rPr>
+        <w:t xml:space="preserve">9    4 2008      2    336      27  1981    8 28.00</w:t>
+      </w:r>
+      <w:r>
+        <w:br w:type="textWrapping"/>
+      </w:r>
+      <w:r>
+        <w:rPr>
+          <w:rStyle w:val="VerbatimChar"/>
+        </w:rPr>
+        <w:t xml:space="preserve">10   4 2009      1    344      28  1981    9 28.67</w:t>
+      </w:r>
+      <w:r>
+        <w:br w:type="textWrapping"/>
+      </w:r>
+      <w:r>
+        <w:rPr>
+          <w:rStyle w:val="VerbatimChar"/>
+        </w:rPr>
+        <w:t xml:space="preserve">11   4 2010      2    357      29  1981   10 29.75</w:t>
+      </w:r>
+      <w:r>
+        <w:br w:type="textWrapping"/>
+      </w:r>
+      <w:r>
+        <w:rPr>
+          <w:rStyle w:val="VerbatimChar"/>
+        </w:rPr>
+        <w:t xml:space="preserve">12   4 2011      5    368      30  1981   11 30.67</w:t>
       </w:r>
     </w:p>
     <w:p>
       <w:r>
         <w:drawing>
           <wp:inline>
-            <wp:extent cx="7327900" cy="3657600"/>
+            <wp:extent cx="5956300" cy="3022600"/>
             <wp:effectExtent b="0" l="0" r="0" t="0"/>
             <wp:docPr descr="" id="1" name="Picture"/>
             <a:graphic>
               <a:graphicData uri="http://schemas.openxmlformats.org/drawingml/2006/picture">
                 <pic:pic>
                   <pic:nvPicPr>
-                    <pic:cNvPr descr="figure_rmd/unnamed-chunk-13.png" id="0" name="Picture"/>
+                    <pic:cNvPr descr="figure_rmd/attend_line_4id_age3.png" id="0" name="Picture"/>
                     <pic:cNvPicPr>
                       <a:picLocks noChangeArrowheads="1" noChangeAspect="1"/>
                     </pic:cNvPicPr>
                   </pic:nvPicPr>
                   <pic:blipFill>
-                    <a:blip r:embed="rId37"/>
+                    <a:blip r:embed="rId42"/>
                     <a:stretch>
                       <a:fillRect/>
                     </a:stretch>
@@ -3011,7 +4132,7 @@
                   <pic:spPr bwMode="auto">
                     <a:xfrm>
                       <a:off x="0" y="0"/>
-                      <a:ext cx="7327900" cy="3657600"/>
+                      <a:ext cx="5956300" cy="3022600"/>
                     </a:xfrm>
                     <a:prstGeom prst="rect">
                       <a:avLst/>
@@ -3030,207 +4151,6 @@
         </w:drawing>
       </w:r>
     </w:p>
-    <w:p>
-      <w:r>
-        <w:t xml:space="preserve">Persons</w:t>
-      </w:r>
-      <w:r>
-        <w:t xml:space="preserve"> </w:t>
-      </w:r>
-      <w:r>
-        <w:rPr>
-          <w:b/>
-        </w:rPr>
-        <w:t xml:space="preserve">id</w:t>
-      </w:r>
-      <w:r>
-        <w:t xml:space="preserve"> </w:t>
-      </w:r>
-      <w:r>
-        <w:t xml:space="preserve">= 35 and</w:t>
-      </w:r>
-      <w:r>
-        <w:t xml:space="preserve"> </w:t>
-      </w:r>
-      <w:r>
-        <w:rPr>
-          <w:b/>
-        </w:rPr>
-        <w:t xml:space="preserve">id</w:t>
-      </w:r>
-      <w:r>
-        <w:t xml:space="preserve"> </w:t>
-      </w:r>
-      <w:r>
-        <w:t xml:space="preserve">= 25 are peers, in 2000 they were both 17. Respondent</w:t>
-      </w:r>
-      <w:r>
-        <w:t xml:space="preserve"> </w:t>
-      </w:r>
-      <w:r>
-        <w:rPr>
-          <w:b/>
-        </w:rPr>
-        <w:t xml:space="preserve">id</w:t>
-      </w:r>
-      <w:r>
-        <w:t xml:space="preserve"> </w:t>
-      </w:r>
-      <w:r>
-        <w:t xml:space="preserve">= 47 is a year older, in 2000 he was 18. The oldest is</w:t>
-      </w:r>
-      <w:r>
-        <w:t xml:space="preserve"> </w:t>
-      </w:r>
-      <w:r>
-        <w:rPr>
-          <w:b/>
-        </w:rPr>
-        <w:t xml:space="preserve">id</w:t>
-      </w:r>
-      <w:r>
-        <w:t xml:space="preserve"> </w:t>
-      </w:r>
-      <w:r>
-        <w:t xml:space="preserve">= 4, who by the last round of measurement in 2011 is 30 years of age. Perhaps, his increased church attendance could be explained by starting a family of his own?</w:t>
-      </w:r>
-    </w:p>
-    <w:p>
-      <w:r>
-        <w:t xml:space="preserve">Note that for person</w:t>
-      </w:r>
-      <w:r>
-        <w:t xml:space="preserve"> </w:t>
-      </w:r>
-      <w:r>
-        <w:rPr>
-          <w:b/>
-        </w:rPr>
-        <w:t xml:space="preserve">id</w:t>
-      </w:r>
-      <w:r>
-        <w:t xml:space="preserve"> </w:t>
-      </w:r>
-      <w:r>
-        <w:t xml:space="preserve">= 25 the age was recorded as 21 years for both 2003 and 2004. However, when you examine age in months (</w:t>
-      </w:r>
-      <w:r>
-        <w:rPr>
-          <w:b/>
-        </w:rPr>
-        <w:t xml:space="preserve">agemon</w:t>
-      </w:r>
-      <w:r>
-        <w:t xml:space="preserve">) you can see this is rounding issue that disappears once a more precise scale is used. To avoid this potentially confusing peculiarity, age in years will be either calculated as (</w:t>
-      </w:r>
-      <w:r>
-        <w:rPr>
-          <w:b/>
-        </w:rPr>
-        <w:t xml:space="preserve">age</w:t>
-      </w:r>
-      <w:r>
-        <w:t xml:space="preserve"> </w:t>
-      </w:r>
-      <w:r>
-        <w:t xml:space="preserve">=</w:t>
-      </w:r>
-      <w:r>
-        <w:t xml:space="preserve"> </w:t>
-      </w:r>
-      <w:r>
-        <w:rPr>
-          <w:b/>
-        </w:rPr>
-        <w:t xml:space="preserve">year</w:t>
-      </w:r>
-      <w:r>
-        <w:t xml:space="preserve"> </w:t>
-      </w:r>
-      <w:r>
-        <w:t xml:space="preserve">-</w:t>
-      </w:r>
-      <w:r>
-        <w:t xml:space="preserve"> </w:t>
-      </w:r>
-      <w:r>
-        <w:rPr>
-          <w:b/>
-        </w:rPr>
-        <w:t xml:space="preserve">byear</w:t>
-      </w:r>
-      <w:r>
-        <w:t xml:space="preserve">) or as (</w:t>
-      </w:r>
-      <w:r>
-        <w:rPr>
-          <w:b/>
-        </w:rPr>
-        <w:t xml:space="preserve">ageALT</w:t>
-      </w:r>
-      <w:r>
-        <w:t xml:space="preserve"> </w:t>
-      </w:r>
-      <w:r>
-        <w:t xml:space="preserve">=</w:t>
-      </w:r>
-      <w:r>
-        <w:t xml:space="preserve"> </w:t>
-      </w:r>
-      <w:r>
-        <w:rPr>
-          <w:b/>
-        </w:rPr>
-        <w:t xml:space="preserve">agemon</w:t>
-      </w:r>
-      <w:r>
-        <w:t xml:space="preserve">/12). See "Mime metrics" section of this report for details.</w:t>
-      </w:r>
-    </w:p>
-    <w:p>
-      <w:r>
-        <w:drawing>
-          <wp:inline>
-            <wp:extent cx="7327900" cy="3657600"/>
-            <wp:effectExtent b="0" l="0" r="0" t="0"/>
-            <wp:docPr descr="" id="1" name="Picture"/>
-            <a:graphic>
-              <a:graphicData uri="http://schemas.openxmlformats.org/drawingml/2006/picture">
-                <pic:pic>
-                  <pic:nvPicPr>
-                    <pic:cNvPr descr="figure_rmd/unnamed-chunk-14.png" id="0" name="Picture"/>
-                    <pic:cNvPicPr>
-                      <a:picLocks noChangeArrowheads="1" noChangeAspect="1"/>
-                    </pic:cNvPicPr>
-                  </pic:nvPicPr>
-                  <pic:blipFill>
-                    <a:blip r:embed="rId38"/>
-                    <a:stretch>
-                      <a:fillRect/>
-                    </a:stretch>
-                  </pic:blipFill>
-                  <pic:spPr bwMode="auto">
-                    <a:xfrm>
-                      <a:off x="0" y="0"/>
-                      <a:ext cx="7327900" cy="3657600"/>
-                    </a:xfrm>
-                    <a:prstGeom prst="rect">
-                      <a:avLst/>
-                    </a:prstGeom>
-                    <a:noFill/>
-                    <a:ln w="9525">
-                      <a:noFill/>
-                      <a:headEnd/>
-                      <a:tailEnd/>
-                    </a:ln>
-                  </pic:spPr>
-                </pic:pic>
-              </a:graphicData>
-            </a:graphic>
-          </wp:inline>
-        </w:drawing>
-      </w:r>
-    </w:p>
   </w:body>
 </w:document>
 </file>
@@ -3242,7 +4162,7 @@
 <file path=word/numbering.xml><?xml version="1.0" encoding="utf-8"?>
 <w:numbering xmlns:w="http://schemas.openxmlformats.org/wordprocessingml/2006/main">
   <w:abstractNum w:abstractNumId="0">
-    <w:nsid w:val="343b1c61"/>
+    <w:nsid w:val="f9770fc1"/>
     <w:multiLevelType w:val="multilevel"/>
     <w:lvl w:ilvl="0">
       <w:numFmt w:val="bullet"/>

</xml_diff>